<commit_message>
Mejoras implementadas en latex
</commit_message>
<xml_diff>
--- a/Plantillas-Word/7. Interdisciplinar.docx
+++ b/Plantillas-Word/7. Interdisciplinar.docx
@@ -938,7 +938,14 @@
           <w:b/>
           <w:bCs/>
         </w:rPr>
-        <w:t>4. Resultados</w:t>
+        <w:t xml:space="preserve">5. </w:t>
+      </w:r>
+      <w:r>
+        <w:rPr>
+          <w:b/>
+          <w:bCs/>
+        </w:rPr>
+        <w:t>Resultados</w:t>
       </w:r>
     </w:p>
     <w:p>

</xml_diff>